<commit_message>
self image lighthouse explicit h+w fix try
</commit_message>
<xml_diff>
--- a/public/assets/AhmedHabeilaCoverLetter.docx
+++ b/public/assets/AhmedHabeilaCoverLetter.docx
@@ -34,7 +34,7 @@
           <w:sz w:val="24"/>
           <w:szCs w:val="24"/>
         </w:rPr>
-        <w:t>Building Stack</w:t>
+        <w:t>rbi</w:t>
       </w:r>
       <w:r>
         <w:rPr>
@@ -80,7 +80,7 @@
           <w:sz w:val="24"/>
           <w:szCs w:val="24"/>
         </w:rPr>
-        <w:t>Senior Frontend developer-React JS (Remote)</w:t>
+        <w:t>Sr. Software Engineer, Frontend</w:t>
       </w:r>
       <w:r>
         <w:rPr>
@@ -122,7 +122,7 @@
           <w:sz w:val="24"/>
           <w:szCs w:val="24"/>
         </w:rPr>
-        <w:t>software</w:t>
+        <w:t>web</w:t>
       </w:r>
       <w:r>
         <w:rPr>
@@ -188,14 +188,6 @@
           <w:sz w:val="24"/>
           <w:szCs w:val="24"/>
         </w:rPr>
-        <w:t xml:space="preserve"> UI frameworks like</w:t>
-      </w:r>
-      <w:r>
-        <w:rPr>
-          <w:rFonts w:cstheme="minorHAnsi"/>
-          <w:sz w:val="24"/>
-          <w:szCs w:val="24"/>
-        </w:rPr>
         <w:t xml:space="preserve"> </w:t>
       </w:r>
       <w:r>
@@ -214,7 +206,7 @@
           <w:sz w:val="24"/>
           <w:szCs w:val="24"/>
         </w:rPr>
-        <w:t xml:space="preserve">, Vue and Solid. I also believe I have an expertise in </w:t>
+        <w:t xml:space="preserve">, </w:t>
       </w:r>
       <w:r>
         <w:rPr>
@@ -232,15 +224,7 @@
           <w:sz w:val="24"/>
           <w:szCs w:val="24"/>
         </w:rPr>
-        <w:t xml:space="preserve">. Additionally, I have experience with responsive design, </w:t>
-      </w:r>
-      <w:r>
-        <w:rPr>
-          <w:rFonts w:cstheme="minorHAnsi"/>
-          <w:sz w:val="24"/>
-          <w:szCs w:val="24"/>
-        </w:rPr>
-        <w:t xml:space="preserve">CSS and animations, global state management libraries like </w:t>
+        <w:t xml:space="preserve"> and</w:t>
       </w:r>
       <w:r>
         <w:rPr>
@@ -250,6 +234,84 @@
           <w:sz w:val="24"/>
           <w:szCs w:val="24"/>
         </w:rPr>
+        <w:t xml:space="preserve"> </w:t>
+      </w:r>
+      <w:proofErr w:type="spellStart"/>
+      <w:r>
+        <w:rPr>
+          <w:rFonts w:cstheme="minorHAnsi"/>
+          <w:b/>
+          <w:bCs/>
+          <w:sz w:val="24"/>
+          <w:szCs w:val="24"/>
+        </w:rPr>
+        <w:t>GraphQL</w:t>
+      </w:r>
+      <w:proofErr w:type="spellEnd"/>
+      <w:r>
+        <w:rPr>
+          <w:rFonts w:cstheme="minorHAnsi"/>
+          <w:sz w:val="24"/>
+          <w:szCs w:val="24"/>
+        </w:rPr>
+        <w:t xml:space="preserve">. I </w:t>
+      </w:r>
+      <w:r>
+        <w:rPr>
+          <w:rFonts w:cstheme="minorHAnsi"/>
+          <w:sz w:val="24"/>
+          <w:szCs w:val="24"/>
+        </w:rPr>
+        <w:t xml:space="preserve">also </w:t>
+      </w:r>
+      <w:r>
+        <w:rPr>
+          <w:rFonts w:cstheme="minorHAnsi"/>
+          <w:sz w:val="24"/>
+          <w:szCs w:val="24"/>
+        </w:rPr>
+        <w:t xml:space="preserve">have experience with responsive design, </w:t>
+      </w:r>
+      <w:r>
+        <w:rPr>
+          <w:rFonts w:cstheme="minorHAnsi"/>
+          <w:sz w:val="24"/>
+          <w:szCs w:val="24"/>
+        </w:rPr>
+        <w:t>HTML5/</w:t>
+      </w:r>
+      <w:r>
+        <w:rPr>
+          <w:rFonts w:cstheme="minorHAnsi"/>
+          <w:sz w:val="24"/>
+          <w:szCs w:val="24"/>
+        </w:rPr>
+        <w:t>CSS</w:t>
+      </w:r>
+      <w:r>
+        <w:rPr>
+          <w:rFonts w:cstheme="minorHAnsi"/>
+          <w:sz w:val="24"/>
+          <w:szCs w:val="24"/>
+        </w:rPr>
+        <w:t xml:space="preserve">3 </w:t>
+      </w:r>
+      <w:r>
+        <w:rPr>
+          <w:rFonts w:cstheme="minorHAnsi"/>
+          <w:sz w:val="24"/>
+          <w:szCs w:val="24"/>
+        </w:rPr>
+        <w:t xml:space="preserve">and animations, global state management libraries like </w:t>
+      </w:r>
+      <w:r>
+        <w:rPr>
+          <w:rFonts w:cstheme="minorHAnsi"/>
+          <w:b/>
+          <w:bCs/>
+          <w:sz w:val="24"/>
+          <w:szCs w:val="24"/>
+        </w:rPr>
         <w:t>Redux</w:t>
       </w:r>
       <w:r>
@@ -293,7 +355,43 @@
           <w:sz w:val="24"/>
           <w:szCs w:val="24"/>
         </w:rPr>
-        <w:t xml:space="preserve"> and SEO to data-driven web apps with complex forms, data-rich charts and tables, reusable UI components and design systems.</w:t>
+        <w:t xml:space="preserve"> and </w:t>
+      </w:r>
+      <w:r>
+        <w:rPr>
+          <w:rFonts w:cstheme="minorHAnsi"/>
+          <w:b/>
+          <w:bCs/>
+          <w:sz w:val="24"/>
+          <w:szCs w:val="24"/>
+        </w:rPr>
+        <w:t>SEO</w:t>
+      </w:r>
+      <w:r>
+        <w:rPr>
+          <w:rFonts w:cstheme="minorHAnsi"/>
+          <w:sz w:val="24"/>
+          <w:szCs w:val="24"/>
+        </w:rPr>
+        <w:t xml:space="preserve"> to data-driven web apps with complex forms, data-rich charts and tables, </w:t>
+      </w:r>
+      <w:r>
+        <w:rPr>
+          <w:rFonts w:cstheme="minorHAnsi"/>
+          <w:b/>
+          <w:bCs/>
+          <w:sz w:val="24"/>
+          <w:szCs w:val="24"/>
+        </w:rPr>
+        <w:t>reusable UI components</w:t>
+      </w:r>
+      <w:r>
+        <w:rPr>
+          <w:rFonts w:cstheme="minorHAnsi"/>
+          <w:sz w:val="24"/>
+          <w:szCs w:val="24"/>
+        </w:rPr>
+        <w:t xml:space="preserve"> and design systems.</w:t>
       </w:r>
     </w:p>
     <w:p>
@@ -310,7 +408,31 @@
           <w:sz w:val="24"/>
           <w:szCs w:val="24"/>
         </w:rPr>
-        <w:t>On the backend, I have experience with Express.js, Firebase and AWS Lambda functions</w:t>
+        <w:t>On the back</w:t>
+      </w:r>
+      <w:r>
+        <w:rPr>
+          <w:rFonts w:cstheme="minorHAnsi"/>
+          <w:sz w:val="24"/>
+          <w:szCs w:val="24"/>
+        </w:rPr>
+        <w:t xml:space="preserve"> </w:t>
+      </w:r>
+      <w:r>
+        <w:rPr>
+          <w:rFonts w:cstheme="minorHAnsi"/>
+          <w:sz w:val="24"/>
+          <w:szCs w:val="24"/>
+        </w:rPr>
+        <w:t>end, I have experience with Express.js, Firebase and AW</w:t>
+      </w:r>
+      <w:r>
+        <w:rPr>
+          <w:rFonts w:cstheme="minorHAnsi"/>
+          <w:sz w:val="24"/>
+          <w:szCs w:val="24"/>
+        </w:rPr>
+        <w:t>S</w:t>
       </w:r>
       <w:r>
         <w:rPr>
@@ -354,6 +476,7 @@
         </w:rPr>
         <w:t xml:space="preserve"> which uses </w:t>
       </w:r>
+      <w:proofErr w:type="spellStart"/>
       <w:r>
         <w:rPr>
           <w:rFonts w:cstheme="minorHAnsi"/>
@@ -364,6 +487,7 @@
         </w:rPr>
         <w:t>GraphQL</w:t>
       </w:r>
+      <w:proofErr w:type="spellEnd"/>
       <w:r>
         <w:rPr>
           <w:rFonts w:cstheme="minorHAnsi"/>
@@ -506,7 +630,25 @@
           <w:sz w:val="24"/>
           <w:szCs w:val="24"/>
         </w:rPr>
-        <w:t xml:space="preserve">Please also consider taking a look at </w:t>
+        <w:t xml:space="preserve">Please also consider </w:t>
+      </w:r>
+      <w:proofErr w:type="gramStart"/>
+      <w:r>
+        <w:rPr>
+          <w:rFonts w:cstheme="minorHAnsi"/>
+          <w:sz w:val="24"/>
+          <w:szCs w:val="24"/>
+        </w:rPr>
+        <w:t>taking a look</w:t>
+      </w:r>
+      <w:proofErr w:type="gramEnd"/>
+      <w:r>
+        <w:rPr>
+          <w:rFonts w:cstheme="minorHAnsi"/>
+          <w:sz w:val="24"/>
+          <w:szCs w:val="24"/>
+        </w:rPr>
+        <w:t xml:space="preserve"> at </w:t>
       </w:r>
       <w:hyperlink r:id="rId5" w:history="1">
         <w:r>

</xml_diff>

<commit_message>
added skills added skills ahk added fade in prop modified wording on docs
</commit_message>
<xml_diff>
--- a/public/assets/AhmedHabeilaCoverLetter.docx
+++ b/public/assets/AhmedHabeilaCoverLetter.docx
@@ -36,23 +36,15 @@
         </w:rPr>
         <w:t xml:space="preserve"> </w:t>
       </w:r>
-      <w:proofErr w:type="spellStart"/>
-      <w:r>
-        <w:rPr>
-          <w:rFonts w:cstheme="minorHAnsi"/>
-          <w:sz w:val="24"/>
-          <w:szCs w:val="24"/>
-        </w:rPr>
-        <w:t>Reshift</w:t>
-      </w:r>
-      <w:proofErr w:type="spellEnd"/>
-      <w:r>
-        <w:rPr>
-          <w:rFonts w:cstheme="minorHAnsi"/>
-          <w:sz w:val="24"/>
-          <w:szCs w:val="24"/>
-        </w:rPr>
-        <w:t xml:space="preserve"> Media</w:t>
+      <w:r>
+        <w:rPr>
+          <w:rFonts w:cstheme="minorHAnsi"/>
+          <w:b/>
+          <w:bCs/>
+          <w:sz w:val="24"/>
+          <w:szCs w:val="24"/>
+        </w:rPr>
+        <w:t>Method:CRM</w:t>
       </w:r>
       <w:r>
         <w:rPr>
@@ -92,13 +84,13 @@
       </w:r>
       <w:r>
         <w:rPr>
-          <w:rFonts w:cstheme="minorHAnsi" w:hint="cs"/>
+          <w:rFonts w:cstheme="minorHAnsi"/>
           <w:b/>
           <w:bCs/>
           <w:sz w:val="24"/>
           <w:szCs w:val="24"/>
         </w:rPr>
-        <w:t>Web Application Developer</w:t>
+        <w:t>Intermediate React Developer</w:t>
       </w:r>
       <w:r>
         <w:rPr>
@@ -252,9 +244,64 @@
           <w:sz w:val="24"/>
           <w:szCs w:val="24"/>
         </w:rPr>
-        <w:t xml:space="preserve"> </w:t>
-      </w:r>
-      <w:proofErr w:type="spellStart"/>
+        <w:t xml:space="preserve"> GraphQL</w:t>
+      </w:r>
+      <w:r>
+        <w:rPr>
+          <w:rFonts w:cstheme="minorHAnsi"/>
+          <w:sz w:val="24"/>
+          <w:szCs w:val="24"/>
+        </w:rPr>
+        <w:t xml:space="preserve">. I </w:t>
+      </w:r>
+      <w:r>
+        <w:rPr>
+          <w:rFonts w:cstheme="minorHAnsi"/>
+          <w:sz w:val="24"/>
+          <w:szCs w:val="24"/>
+        </w:rPr>
+        <w:t xml:space="preserve">also </w:t>
+      </w:r>
+      <w:r>
+        <w:rPr>
+          <w:rFonts w:cstheme="minorHAnsi"/>
+          <w:sz w:val="24"/>
+          <w:szCs w:val="24"/>
+        </w:rPr>
+        <w:t xml:space="preserve">have experience with responsive design, </w:t>
+      </w:r>
+      <w:r>
+        <w:rPr>
+          <w:rFonts w:cstheme="minorHAnsi"/>
+          <w:sz w:val="24"/>
+          <w:szCs w:val="24"/>
+        </w:rPr>
+        <w:t>HTML5/</w:t>
+      </w:r>
+      <w:r>
+        <w:rPr>
+          <w:rFonts w:cstheme="minorHAnsi"/>
+          <w:sz w:val="24"/>
+          <w:szCs w:val="24"/>
+        </w:rPr>
+        <w:t>CSS</w:t>
+      </w:r>
+      <w:r>
+        <w:rPr>
+          <w:rFonts w:cstheme="minorHAnsi"/>
+          <w:sz w:val="24"/>
+          <w:szCs w:val="24"/>
+        </w:rPr>
+        <w:t xml:space="preserve">3 </w:t>
+      </w:r>
+      <w:r>
+        <w:rPr>
+          <w:rFonts w:cstheme="minorHAnsi"/>
+          <w:sz w:val="24"/>
+          <w:szCs w:val="24"/>
+        </w:rPr>
+        <w:t xml:space="preserve">and animations, global state management libraries like </w:t>
+      </w:r>
       <w:r>
         <w:rPr>
           <w:rFonts w:cstheme="minorHAnsi"/>
@@ -263,64 +310,32 @@
           <w:sz w:val="24"/>
           <w:szCs w:val="24"/>
         </w:rPr>
-        <w:t>GraphQL</w:t>
-      </w:r>
-      <w:proofErr w:type="spellEnd"/>
-      <w:r>
-        <w:rPr>
-          <w:rFonts w:cstheme="minorHAnsi"/>
-          <w:sz w:val="24"/>
-          <w:szCs w:val="24"/>
-        </w:rPr>
-        <w:t xml:space="preserve">. I </w:t>
-      </w:r>
-      <w:r>
-        <w:rPr>
-          <w:rFonts w:cstheme="minorHAnsi"/>
-          <w:sz w:val="24"/>
-          <w:szCs w:val="24"/>
-        </w:rPr>
-        <w:t xml:space="preserve">also </w:t>
-      </w:r>
-      <w:r>
-        <w:rPr>
-          <w:rFonts w:cstheme="minorHAnsi"/>
-          <w:sz w:val="24"/>
-          <w:szCs w:val="24"/>
-        </w:rPr>
-        <w:t xml:space="preserve">have experience with responsive design, </w:t>
-      </w:r>
-      <w:r>
-        <w:rPr>
-          <w:rFonts w:cstheme="minorHAnsi"/>
-          <w:sz w:val="24"/>
-          <w:szCs w:val="24"/>
-        </w:rPr>
-        <w:t>HTML5/</w:t>
-      </w:r>
-      <w:r>
-        <w:rPr>
-          <w:rFonts w:cstheme="minorHAnsi"/>
-          <w:sz w:val="24"/>
-          <w:szCs w:val="24"/>
-        </w:rPr>
-        <w:t>CSS</w:t>
-      </w:r>
-      <w:r>
-        <w:rPr>
-          <w:rFonts w:cstheme="minorHAnsi"/>
-          <w:sz w:val="24"/>
-          <w:szCs w:val="24"/>
-        </w:rPr>
-        <w:t xml:space="preserve">3 </w:t>
-      </w:r>
-      <w:r>
-        <w:rPr>
-          <w:rFonts w:cstheme="minorHAnsi"/>
-          <w:sz w:val="24"/>
-          <w:szCs w:val="24"/>
-        </w:rPr>
-        <w:t xml:space="preserve">and animations, global state management libraries like </w:t>
+        <w:t>Redux</w:t>
+      </w:r>
+      <w:r>
+        <w:rPr>
+          <w:rFonts w:cstheme="minorHAnsi"/>
+          <w:sz w:val="24"/>
+          <w:szCs w:val="24"/>
+        </w:rPr>
+        <w:t>.</w:t>
+      </w:r>
+    </w:p>
+    <w:p>
+      <w:pPr>
+        <w:rPr>
+          <w:rFonts w:cstheme="minorHAnsi"/>
+          <w:sz w:val="24"/>
+          <w:szCs w:val="24"/>
+        </w:rPr>
+      </w:pPr>
+      <w:r>
+        <w:rPr>
+          <w:rFonts w:cstheme="minorHAnsi"/>
+          <w:sz w:val="24"/>
+          <w:szCs w:val="24"/>
+        </w:rPr>
+        <w:t xml:space="preserve">I’ve worked on various projects and dived into a lot of concepts of front-end development, from content-driven websites focused on </w:t>
       </w:r>
       <w:r>
         <w:rPr>
@@ -330,15 +345,51 @@
           <w:sz w:val="24"/>
           <w:szCs w:val="24"/>
         </w:rPr>
-        <w:t>Redux</w:t>
-      </w:r>
-      <w:r>
-        <w:rPr>
-          <w:rFonts w:cstheme="minorHAnsi"/>
-          <w:sz w:val="24"/>
-          <w:szCs w:val="24"/>
-        </w:rPr>
-        <w:t>.</w:t>
+        <w:t>accessibility</w:t>
+      </w:r>
+      <w:r>
+        <w:rPr>
+          <w:rFonts w:cstheme="minorHAnsi"/>
+          <w:sz w:val="24"/>
+          <w:szCs w:val="24"/>
+        </w:rPr>
+        <w:t xml:space="preserve"> and </w:t>
+      </w:r>
+      <w:r>
+        <w:rPr>
+          <w:rFonts w:cstheme="minorHAnsi"/>
+          <w:b/>
+          <w:bCs/>
+          <w:sz w:val="24"/>
+          <w:szCs w:val="24"/>
+        </w:rPr>
+        <w:t>SEO</w:t>
+      </w:r>
+      <w:r>
+        <w:rPr>
+          <w:rFonts w:cstheme="minorHAnsi"/>
+          <w:sz w:val="24"/>
+          <w:szCs w:val="24"/>
+        </w:rPr>
+        <w:t xml:space="preserve"> to data-driven web apps with complex forms, data-rich charts and tables, </w:t>
+      </w:r>
+      <w:r>
+        <w:rPr>
+          <w:rFonts w:cstheme="minorHAnsi"/>
+          <w:b/>
+          <w:bCs/>
+          <w:sz w:val="24"/>
+          <w:szCs w:val="24"/>
+        </w:rPr>
+        <w:t>reusable UI components</w:t>
+      </w:r>
+      <w:r>
+        <w:rPr>
+          <w:rFonts w:cstheme="minorHAnsi"/>
+          <w:sz w:val="24"/>
+          <w:szCs w:val="24"/>
+        </w:rPr>
+        <w:t xml:space="preserve"> and design systems.</w:t>
       </w:r>
     </w:p>
     <w:p>
@@ -355,7 +406,73 @@
           <w:sz w:val="24"/>
           <w:szCs w:val="24"/>
         </w:rPr>
-        <w:t xml:space="preserve">I’ve worked on various projects and dived into a lot of concepts of front-end development, from content-driven websites focused on </w:t>
+        <w:t>On the back</w:t>
+      </w:r>
+      <w:r>
+        <w:rPr>
+          <w:rFonts w:cstheme="minorHAnsi"/>
+          <w:sz w:val="24"/>
+          <w:szCs w:val="24"/>
+        </w:rPr>
+        <w:t xml:space="preserve"> </w:t>
+      </w:r>
+      <w:r>
+        <w:rPr>
+          <w:rFonts w:cstheme="minorHAnsi"/>
+          <w:sz w:val="24"/>
+          <w:szCs w:val="24"/>
+        </w:rPr>
+        <w:t>end, I have experience with Express.js, Firebase and AW</w:t>
+      </w:r>
+      <w:r>
+        <w:rPr>
+          <w:rFonts w:cstheme="minorHAnsi"/>
+          <w:sz w:val="24"/>
+          <w:szCs w:val="24"/>
+        </w:rPr>
+        <w:t>S</w:t>
+      </w:r>
+      <w:r>
+        <w:rPr>
+          <w:rFonts w:cstheme="minorHAnsi"/>
+          <w:sz w:val="24"/>
+          <w:szCs w:val="24"/>
+        </w:rPr>
+        <w:t>.</w:t>
+      </w:r>
+    </w:p>
+    <w:p>
+      <w:pPr>
+        <w:rPr>
+          <w:rFonts w:cstheme="minorHAnsi"/>
+          <w:sz w:val="24"/>
+          <w:szCs w:val="24"/>
+        </w:rPr>
+      </w:pPr>
+    </w:p>
+    <w:p>
+      <w:pPr>
+        <w:rPr>
+          <w:rFonts w:cstheme="minorHAnsi"/>
+          <w:sz w:val="24"/>
+          <w:szCs w:val="24"/>
+        </w:rPr>
+      </w:pPr>
+      <w:r>
+        <w:rPr>
+          <w:rFonts w:cstheme="minorHAnsi"/>
+          <w:sz w:val="24"/>
+          <w:szCs w:val="24"/>
+        </w:rPr>
+        <w:t>Most recently, I have been working as a front-end web developer for Calqulate</w:t>
+      </w:r>
+      <w:r>
+        <w:rPr>
+          <w:rFonts w:cstheme="minorHAnsi"/>
+          <w:sz w:val="24"/>
+          <w:szCs w:val="24"/>
+        </w:rPr>
+        <w:t xml:space="preserve"> which uses </w:t>
       </w:r>
       <w:r>
         <w:rPr>
@@ -365,7 +482,7 @@
           <w:sz w:val="24"/>
           <w:szCs w:val="24"/>
         </w:rPr>
-        <w:t>accessibility</w:t>
+        <w:t>GraphQL</w:t>
       </w:r>
       <w:r>
         <w:rPr>
@@ -383,15 +500,47 @@
           <w:sz w:val="24"/>
           <w:szCs w:val="24"/>
         </w:rPr>
-        <w:t>SEO</w:t>
-      </w:r>
-      <w:r>
-        <w:rPr>
-          <w:rFonts w:cstheme="minorHAnsi"/>
-          <w:sz w:val="24"/>
-          <w:szCs w:val="24"/>
-        </w:rPr>
-        <w:t xml:space="preserve"> to data-driven web apps with complex forms, data-rich charts and tables, </w:t>
+        <w:t>Postgres</w:t>
+      </w:r>
+      <w:r>
+        <w:rPr>
+          <w:rFonts w:cstheme="minorHAnsi"/>
+          <w:sz w:val="24"/>
+          <w:szCs w:val="24"/>
+        </w:rPr>
+        <w:t>, where I have been responsible for creating and maintaining</w:t>
+      </w:r>
+      <w:r>
+        <w:rPr>
+          <w:rFonts w:cstheme="minorHAnsi"/>
+          <w:sz w:val="24"/>
+          <w:szCs w:val="24"/>
+        </w:rPr>
+        <w:t xml:space="preserve"> libraries for tables, charts and reusable UI components</w:t>
+      </w:r>
+      <w:r>
+        <w:rPr>
+          <w:rFonts w:cstheme="minorHAnsi"/>
+          <w:sz w:val="24"/>
+          <w:szCs w:val="24"/>
+        </w:rPr>
+        <w:t xml:space="preserve">, as well as setting design system standards for the design team to follow. </w:t>
+      </w:r>
+      <w:r>
+        <w:rPr>
+          <w:rFonts w:cstheme="minorHAnsi"/>
+          <w:sz w:val="24"/>
+          <w:szCs w:val="24"/>
+        </w:rPr>
+        <w:t>I also led my peer developers, monitoring and reviewing their code</w:t>
+      </w:r>
+      <w:r>
+        <w:rPr>
+          <w:rFonts w:cstheme="minorHAnsi"/>
+          <w:sz w:val="24"/>
+          <w:szCs w:val="24"/>
+        </w:rPr>
+        <w:t xml:space="preserve"> and pointing out bad </w:t>
       </w:r>
       <w:r>
         <w:rPr>
@@ -401,15 +550,15 @@
           <w:sz w:val="24"/>
           <w:szCs w:val="24"/>
         </w:rPr>
-        <w:t>reusable UI components</w:t>
-      </w:r>
-      <w:r>
-        <w:rPr>
-          <w:rFonts w:cstheme="minorHAnsi"/>
-          <w:sz w:val="24"/>
-          <w:szCs w:val="24"/>
-        </w:rPr>
-        <w:t xml:space="preserve"> and design systems.</w:t>
+        <w:t>code performance</w:t>
+      </w:r>
+      <w:r>
+        <w:rPr>
+          <w:rFonts w:cstheme="minorHAnsi"/>
+          <w:sz w:val="24"/>
+          <w:szCs w:val="24"/>
+        </w:rPr>
+        <w:t>.</w:t>
       </w:r>
     </w:p>
     <w:p>
@@ -420,46 +569,6 @@
           <w:szCs w:val="24"/>
         </w:rPr>
       </w:pPr>
-      <w:r>
-        <w:rPr>
-          <w:rFonts w:cstheme="minorHAnsi"/>
-          <w:sz w:val="24"/>
-          <w:szCs w:val="24"/>
-        </w:rPr>
-        <w:t>On the back</w:t>
-      </w:r>
-      <w:r>
-        <w:rPr>
-          <w:rFonts w:cstheme="minorHAnsi"/>
-          <w:sz w:val="24"/>
-          <w:szCs w:val="24"/>
-        </w:rPr>
-        <w:t xml:space="preserve"> </w:t>
-      </w:r>
-      <w:r>
-        <w:rPr>
-          <w:rFonts w:cstheme="minorHAnsi"/>
-          <w:sz w:val="24"/>
-          <w:szCs w:val="24"/>
-        </w:rPr>
-        <w:t>end, I have experience with Express.js, Firebase and AW</w:t>
-      </w:r>
-      <w:r>
-        <w:rPr>
-          <w:rFonts w:cstheme="minorHAnsi"/>
-          <w:sz w:val="24"/>
-          <w:szCs w:val="24"/>
-        </w:rPr>
-        <w:t>S</w:t>
-      </w:r>
-      <w:r>
-        <w:rPr>
-          <w:rFonts w:cstheme="minorHAnsi"/>
-          <w:sz w:val="24"/>
-          <w:szCs w:val="24"/>
-        </w:rPr>
-        <w:t>.</w:t>
-      </w:r>
     </w:p>
     <w:p>
       <w:pPr>
@@ -469,6 +578,30 @@
           <w:szCs w:val="24"/>
         </w:rPr>
       </w:pPr>
+      <w:r>
+        <w:rPr>
+          <w:rFonts w:cstheme="minorHAnsi"/>
+          <w:sz w:val="24"/>
+          <w:szCs w:val="24"/>
+        </w:rPr>
+        <w:t>I am excited about the opportunity to bring my skills and experience to your company and contribute to the continued success of your web development team. Thank you</w:t>
+      </w:r>
+      <w:r>
+        <w:rPr>
+          <w:rFonts w:cstheme="minorHAnsi"/>
+          <w:sz w:val="24"/>
+          <w:szCs w:val="24"/>
+        </w:rPr>
+        <w:t xml:space="preserve"> so much</w:t>
+      </w:r>
+      <w:r>
+        <w:rPr>
+          <w:rFonts w:cstheme="minorHAnsi"/>
+          <w:sz w:val="24"/>
+          <w:szCs w:val="24"/>
+        </w:rPr>
+        <w:t xml:space="preserve"> for considering my application.</w:t>
+      </w:r>
     </w:p>
     <w:p>
       <w:pPr>
@@ -478,110 +611,6 @@
           <w:szCs w:val="24"/>
         </w:rPr>
       </w:pPr>
-      <w:r>
-        <w:rPr>
-          <w:rFonts w:cstheme="minorHAnsi"/>
-          <w:sz w:val="24"/>
-          <w:szCs w:val="24"/>
-        </w:rPr>
-        <w:t>Most recently, I have been working as a front-end web developer for Calqulate</w:t>
-      </w:r>
-      <w:r>
-        <w:rPr>
-          <w:rFonts w:cstheme="minorHAnsi"/>
-          <w:sz w:val="24"/>
-          <w:szCs w:val="24"/>
-        </w:rPr>
-        <w:t xml:space="preserve"> which uses </w:t>
-      </w:r>
-      <w:proofErr w:type="spellStart"/>
-      <w:r>
-        <w:rPr>
-          <w:rFonts w:cstheme="minorHAnsi"/>
-          <w:b/>
-          <w:bCs/>
-          <w:sz w:val="24"/>
-          <w:szCs w:val="24"/>
-        </w:rPr>
-        <w:t>GraphQL</w:t>
-      </w:r>
-      <w:proofErr w:type="spellEnd"/>
-      <w:r>
-        <w:rPr>
-          <w:rFonts w:cstheme="minorHAnsi"/>
-          <w:sz w:val="24"/>
-          <w:szCs w:val="24"/>
-        </w:rPr>
-        <w:t xml:space="preserve"> and </w:t>
-      </w:r>
-      <w:r>
-        <w:rPr>
-          <w:rFonts w:cstheme="minorHAnsi"/>
-          <w:b/>
-          <w:bCs/>
-          <w:sz w:val="24"/>
-          <w:szCs w:val="24"/>
-        </w:rPr>
-        <w:t>Postgres</w:t>
-      </w:r>
-      <w:r>
-        <w:rPr>
-          <w:rFonts w:cstheme="minorHAnsi"/>
-          <w:sz w:val="24"/>
-          <w:szCs w:val="24"/>
-        </w:rPr>
-        <w:t>, where I have been responsible for creating and maintaining</w:t>
-      </w:r>
-      <w:r>
-        <w:rPr>
-          <w:rFonts w:cstheme="minorHAnsi"/>
-          <w:sz w:val="24"/>
-          <w:szCs w:val="24"/>
-        </w:rPr>
-        <w:t xml:space="preserve"> libraries for tables, charts and reusable UI components</w:t>
-      </w:r>
-      <w:r>
-        <w:rPr>
-          <w:rFonts w:cstheme="minorHAnsi"/>
-          <w:sz w:val="24"/>
-          <w:szCs w:val="24"/>
-        </w:rPr>
-        <w:t xml:space="preserve">, as well as setting design system standards for the design team to follow. </w:t>
-      </w:r>
-      <w:r>
-        <w:rPr>
-          <w:rFonts w:cstheme="minorHAnsi"/>
-          <w:sz w:val="24"/>
-          <w:szCs w:val="24"/>
-        </w:rPr>
-        <w:t>I also led my peer developers, monitoring and reviewing their code</w:t>
-      </w:r>
-      <w:r>
-        <w:rPr>
-          <w:rFonts w:cstheme="minorHAnsi"/>
-          <w:sz w:val="24"/>
-          <w:szCs w:val="24"/>
-        </w:rPr>
-        <w:t xml:space="preserve"> and pointing out bad </w:t>
-      </w:r>
-      <w:r>
-        <w:rPr>
-          <w:rFonts w:cstheme="minorHAnsi"/>
-          <w:b/>
-          <w:bCs/>
-          <w:sz w:val="24"/>
-          <w:szCs w:val="24"/>
-        </w:rPr>
-        <w:t>code performance</w:t>
-      </w:r>
-      <w:r>
-        <w:rPr>
-          <w:rFonts w:cstheme="minorHAnsi"/>
-          <w:sz w:val="24"/>
-          <w:szCs w:val="24"/>
-        </w:rPr>
-        <w:t>.</w:t>
-      </w:r>
     </w:p>
     <w:p>
       <w:pPr>
@@ -591,82 +620,13 @@
           <w:szCs w:val="24"/>
         </w:rPr>
       </w:pPr>
-    </w:p>
-    <w:p>
-      <w:pPr>
-        <w:rPr>
-          <w:rFonts w:cstheme="minorHAnsi"/>
-          <w:sz w:val="24"/>
-          <w:szCs w:val="24"/>
-        </w:rPr>
-      </w:pPr>
-      <w:r>
-        <w:rPr>
-          <w:rFonts w:cstheme="minorHAnsi"/>
-          <w:sz w:val="24"/>
-          <w:szCs w:val="24"/>
-        </w:rPr>
-        <w:t>I am excited about the opportunity to bring my skills and experience to your company and contribute to the continued success of your web development team. Thank you</w:t>
-      </w:r>
-      <w:r>
-        <w:rPr>
-          <w:rFonts w:cstheme="minorHAnsi"/>
-          <w:sz w:val="24"/>
-          <w:szCs w:val="24"/>
-        </w:rPr>
-        <w:t xml:space="preserve"> so much</w:t>
-      </w:r>
-      <w:r>
-        <w:rPr>
-          <w:rFonts w:cstheme="minorHAnsi"/>
-          <w:sz w:val="24"/>
-          <w:szCs w:val="24"/>
-        </w:rPr>
-        <w:t xml:space="preserve"> for considering my application.</w:t>
-      </w:r>
-    </w:p>
-    <w:p>
-      <w:pPr>
-        <w:rPr>
-          <w:rFonts w:cstheme="minorHAnsi"/>
-          <w:sz w:val="24"/>
-          <w:szCs w:val="24"/>
-        </w:rPr>
-      </w:pPr>
-    </w:p>
-    <w:p>
-      <w:pPr>
-        <w:rPr>
-          <w:rFonts w:cstheme="minorHAnsi"/>
-          <w:sz w:val="24"/>
-          <w:szCs w:val="24"/>
-        </w:rPr>
-      </w:pPr>
-      <w:r>
-        <w:rPr>
-          <w:rFonts w:cstheme="minorHAnsi"/>
-          <w:sz w:val="24"/>
-          <w:szCs w:val="24"/>
-        </w:rPr>
-        <w:t xml:space="preserve">Please also consider </w:t>
-      </w:r>
-      <w:proofErr w:type="gramStart"/>
-      <w:r>
-        <w:rPr>
-          <w:rFonts w:cstheme="minorHAnsi"/>
-          <w:sz w:val="24"/>
-          <w:szCs w:val="24"/>
-        </w:rPr>
-        <w:t>taking a look</w:t>
-      </w:r>
-      <w:proofErr w:type="gramEnd"/>
-      <w:r>
-        <w:rPr>
-          <w:rFonts w:cstheme="minorHAnsi"/>
-          <w:sz w:val="24"/>
-          <w:szCs w:val="24"/>
-        </w:rPr>
-        <w:t xml:space="preserve"> at </w:t>
+      <w:r>
+        <w:rPr>
+          <w:rFonts w:cstheme="minorHAnsi"/>
+          <w:sz w:val="24"/>
+          <w:szCs w:val="24"/>
+        </w:rPr>
+        <w:t xml:space="preserve">Please also consider taking a look at </w:t>
       </w:r>
       <w:hyperlink r:id="rId5" w:history="1">
         <w:r>

</xml_diff>